<commit_message>
add indexes to db and report
</commit_message>
<xml_diff>
--- a/Final Report.docx
+++ b/Final Report.docx
@@ -1264,8 +1264,84 @@
         <w:rPr>
           <w:rFonts w:asciiTheme="majorHAnsi" w:hAnsiTheme="majorHAnsi" w:cstheme="majorHAnsi"/>
         </w:rPr>
-        <w:t>[Index 1]</w:t>
-      </w:r>
+        <w:t>CREATE INDEX track_artist</w:t>
+      </w:r>
+    </w:p>
+    <w:p>
+      <w:pPr>
+        <w:pStyle w:val="ListBullet"/>
+        <w:numPr>
+          <w:ilvl w:val="0"/>
+          <w:numId w:val="0"/>
+        </w:numPr>
+        <w:spacing w:after="0"/>
+        <w:ind w:left="720"/>
+        <w:rPr>
+          <w:rFonts w:asciiTheme="majorHAnsi" w:hAnsiTheme="majorHAnsi" w:cstheme="majorHAnsi"/>
+        </w:rPr>
+      </w:pPr>
+      <w:r>
+        <w:rPr>
+          <w:rFonts w:asciiTheme="majorHAnsi" w:hAnsiTheme="majorHAnsi" w:cstheme="majorHAnsi"/>
+        </w:rPr>
+        <w:t>ON Track (Artist_Name</w:t>
+      </w:r>
+      <w:proofErr w:type="gramStart"/>
+      <w:r>
+        <w:rPr>
+          <w:rFonts w:asciiTheme="majorHAnsi" w:hAnsiTheme="majorHAnsi" w:cstheme="majorHAnsi"/>
+        </w:rPr>
+        <w:t>);</w:t>
+      </w:r>
+      <w:proofErr w:type="gramEnd"/>
+    </w:p>
+    <w:p>
+      <w:pPr>
+        <w:pStyle w:val="ListBullet"/>
+        <w:numPr>
+          <w:ilvl w:val="0"/>
+          <w:numId w:val="0"/>
+        </w:numPr>
+        <w:spacing w:after="0"/>
+        <w:ind w:left="720"/>
+        <w:rPr>
+          <w:rFonts w:asciiTheme="majorHAnsi" w:hAnsiTheme="majorHAnsi" w:cstheme="majorHAnsi"/>
+        </w:rPr>
+      </w:pPr>
+    </w:p>
+    <w:p>
+      <w:pPr>
+        <w:pStyle w:val="ListBullet"/>
+        <w:numPr>
+          <w:ilvl w:val="0"/>
+          <w:numId w:val="0"/>
+        </w:numPr>
+        <w:spacing w:after="0"/>
+        <w:ind w:left="720"/>
+        <w:rPr>
+          <w:rFonts w:asciiTheme="majorHAnsi" w:hAnsiTheme="majorHAnsi" w:cstheme="majorHAnsi"/>
+        </w:rPr>
+      </w:pPr>
+      <w:r>
+        <w:rPr>
+          <w:rFonts w:asciiTheme="majorHAnsi" w:hAnsiTheme="majorHAnsi" w:cstheme="majorHAnsi"/>
+        </w:rPr>
+        <w:t>There will likely be many instances where we want to retrieve tracks only by a specific artist.</w:t>
+      </w:r>
+    </w:p>
+    <w:p>
+      <w:pPr>
+        <w:pStyle w:val="ListBullet"/>
+        <w:numPr>
+          <w:ilvl w:val="0"/>
+          <w:numId w:val="0"/>
+        </w:numPr>
+        <w:spacing w:after="0"/>
+        <w:ind w:left="720"/>
+        <w:rPr>
+          <w:rFonts w:asciiTheme="majorHAnsi" w:hAnsiTheme="majorHAnsi" w:cstheme="majorHAnsi"/>
+        </w:rPr>
+      </w:pPr>
     </w:p>
     <w:p>
       <w:pPr>
@@ -1283,8 +1359,114 @@
         <w:rPr>
           <w:rFonts w:asciiTheme="majorHAnsi" w:hAnsiTheme="majorHAnsi" w:cstheme="majorHAnsi"/>
         </w:rPr>
-        <w:t>[Index 2]</w:t>
-      </w:r>
+        <w:t xml:space="preserve">CREATE INDEX </w:t>
+      </w:r>
+      <w:r>
+        <w:rPr>
+          <w:rFonts w:asciiTheme="majorHAnsi" w:hAnsiTheme="majorHAnsi" w:cstheme="majorHAnsi"/>
+        </w:rPr>
+        <w:t>patron_checkouts</w:t>
+      </w:r>
+    </w:p>
+    <w:p>
+      <w:pPr>
+        <w:pStyle w:val="ListBullet"/>
+        <w:numPr>
+          <w:ilvl w:val="0"/>
+          <w:numId w:val="0"/>
+        </w:numPr>
+        <w:spacing w:after="0"/>
+        <w:ind w:left="720"/>
+        <w:rPr>
+          <w:rFonts w:asciiTheme="majorHAnsi" w:hAnsiTheme="majorHAnsi" w:cstheme="majorHAnsi"/>
+        </w:rPr>
+      </w:pPr>
+      <w:r>
+        <w:rPr>
+          <w:rFonts w:asciiTheme="majorHAnsi" w:hAnsiTheme="majorHAnsi" w:cstheme="majorHAnsi"/>
+        </w:rPr>
+        <w:t xml:space="preserve">ON </w:t>
+      </w:r>
+      <w:r>
+        <w:rPr>
+          <w:rFonts w:asciiTheme="majorHAnsi" w:hAnsiTheme="majorHAnsi" w:cstheme="majorHAnsi"/>
+        </w:rPr>
+        <w:t>Checkouts</w:t>
+      </w:r>
+      <w:r>
+        <w:rPr>
+          <w:rFonts w:asciiTheme="majorHAnsi" w:hAnsiTheme="majorHAnsi" w:cstheme="majorHAnsi"/>
+        </w:rPr>
+        <w:t xml:space="preserve"> (</w:t>
+      </w:r>
+      <w:r>
+        <w:rPr>
+          <w:rFonts w:asciiTheme="majorHAnsi" w:hAnsiTheme="majorHAnsi" w:cstheme="majorHAnsi"/>
+        </w:rPr>
+        <w:t>Email_Address</w:t>
+      </w:r>
+      <w:proofErr w:type="gramStart"/>
+      <w:r>
+        <w:rPr>
+          <w:rFonts w:asciiTheme="majorHAnsi" w:hAnsiTheme="majorHAnsi" w:cstheme="majorHAnsi"/>
+        </w:rPr>
+        <w:t>);</w:t>
+      </w:r>
+      <w:proofErr w:type="gramEnd"/>
+    </w:p>
+    <w:p>
+      <w:pPr>
+        <w:pStyle w:val="ListBullet"/>
+        <w:numPr>
+          <w:ilvl w:val="0"/>
+          <w:numId w:val="0"/>
+        </w:numPr>
+        <w:spacing w:after="0"/>
+        <w:ind w:left="720"/>
+        <w:rPr>
+          <w:rFonts w:asciiTheme="majorHAnsi" w:hAnsiTheme="majorHAnsi" w:cstheme="majorHAnsi"/>
+        </w:rPr>
+      </w:pPr>
+    </w:p>
+    <w:p>
+      <w:pPr>
+        <w:pStyle w:val="ListBullet"/>
+        <w:numPr>
+          <w:ilvl w:val="0"/>
+          <w:numId w:val="0"/>
+        </w:numPr>
+        <w:spacing w:after="0"/>
+        <w:ind w:left="720"/>
+        <w:rPr>
+          <w:rFonts w:asciiTheme="majorHAnsi" w:hAnsiTheme="majorHAnsi" w:cstheme="majorHAnsi"/>
+        </w:rPr>
+      </w:pPr>
+      <w:r>
+        <w:rPr>
+          <w:rFonts w:asciiTheme="majorHAnsi" w:hAnsiTheme="majorHAnsi" w:cstheme="majorHAnsi"/>
+        </w:rPr>
+        <w:t xml:space="preserve">It would be useful for the checkouts of specific patrons to be indexed so that </w:t>
+      </w:r>
+      <w:r>
+        <w:rPr>
+          <w:rFonts w:asciiTheme="majorHAnsi" w:hAnsiTheme="majorHAnsi" w:cstheme="majorHAnsi"/>
+        </w:rPr>
+        <w:t xml:space="preserve">when individual (or all) checkouts of a specific patron are needed, they are quickly accessible. </w:t>
+      </w:r>
+    </w:p>
+    <w:p>
+      <w:pPr>
+        <w:pStyle w:val="ListBullet"/>
+        <w:numPr>
+          <w:ilvl w:val="0"/>
+          <w:numId w:val="0"/>
+        </w:numPr>
+        <w:spacing w:after="0"/>
+        <w:ind w:left="720"/>
+        <w:rPr>
+          <w:rFonts w:asciiTheme="majorHAnsi" w:hAnsiTheme="majorHAnsi" w:cstheme="majorHAnsi"/>
+        </w:rPr>
+      </w:pPr>
     </w:p>
     <w:p>
       <w:pPr>
@@ -1302,17 +1484,110 @@
         <w:rPr>
           <w:rFonts w:asciiTheme="majorHAnsi" w:hAnsiTheme="majorHAnsi" w:cstheme="majorHAnsi"/>
         </w:rPr>
-        <w:t>[Index 3]</w:t>
-      </w:r>
-    </w:p>
-    <w:p>
-      <w:pPr>
-        <w:pStyle w:val="ListBullet"/>
-        <w:numPr>
-          <w:ilvl w:val="0"/>
-          <w:numId w:val="0"/>
-        </w:numPr>
-        <w:spacing w:after="0"/>
+        <w:t xml:space="preserve">CREATE INDEX </w:t>
+      </w:r>
+      <w:r>
+        <w:rPr>
+          <w:rFonts w:asciiTheme="majorHAnsi" w:hAnsiTheme="majorHAnsi" w:cstheme="majorHAnsi"/>
+        </w:rPr>
+        <w:t>best_available_media</w:t>
+      </w:r>
+    </w:p>
+    <w:p>
+      <w:pPr>
+        <w:pStyle w:val="ListBullet"/>
+        <w:numPr>
+          <w:ilvl w:val="0"/>
+          <w:numId w:val="0"/>
+        </w:numPr>
+        <w:spacing w:after="0"/>
+        <w:ind w:left="720"/>
+        <w:rPr>
+          <w:rFonts w:asciiTheme="majorHAnsi" w:hAnsiTheme="majorHAnsi" w:cstheme="majorHAnsi"/>
+        </w:rPr>
+      </w:pPr>
+      <w:r>
+        <w:rPr>
+          <w:rFonts w:asciiTheme="majorHAnsi" w:hAnsiTheme="majorHAnsi" w:cstheme="majorHAnsi"/>
+        </w:rPr>
+        <w:t xml:space="preserve">ON </w:t>
+      </w:r>
+      <w:r>
+        <w:rPr>
+          <w:rFonts w:asciiTheme="majorHAnsi" w:hAnsiTheme="majorHAnsi" w:cstheme="majorHAnsi"/>
+        </w:rPr>
+        <w:t>Media_Item</w:t>
+      </w:r>
+      <w:r>
+        <w:rPr>
+          <w:rFonts w:asciiTheme="majorHAnsi" w:hAnsiTheme="majorHAnsi" w:cstheme="majorHAnsi"/>
+        </w:rPr>
+        <w:t xml:space="preserve"> (</w:t>
+      </w:r>
+      <w:r>
+        <w:rPr>
+          <w:rFonts w:asciiTheme="majorHAnsi" w:hAnsiTheme="majorHAnsi" w:cstheme="majorHAnsi"/>
+        </w:rPr>
+        <w:t>Rating, Status, City</w:t>
+      </w:r>
+      <w:proofErr w:type="gramStart"/>
+      <w:r>
+        <w:rPr>
+          <w:rFonts w:asciiTheme="majorHAnsi" w:hAnsiTheme="majorHAnsi" w:cstheme="majorHAnsi"/>
+        </w:rPr>
+        <w:t>);</w:t>
+      </w:r>
+      <w:proofErr w:type="gramEnd"/>
+    </w:p>
+    <w:p>
+      <w:pPr>
+        <w:pStyle w:val="ListBullet"/>
+        <w:numPr>
+          <w:ilvl w:val="0"/>
+          <w:numId w:val="0"/>
+        </w:numPr>
+        <w:spacing w:after="0"/>
+        <w:ind w:left="720"/>
+        <w:rPr>
+          <w:rFonts w:asciiTheme="majorHAnsi" w:hAnsiTheme="majorHAnsi" w:cstheme="majorHAnsi"/>
+        </w:rPr>
+      </w:pPr>
+    </w:p>
+    <w:p>
+      <w:pPr>
+        <w:pStyle w:val="ListBullet"/>
+        <w:numPr>
+          <w:ilvl w:val="0"/>
+          <w:numId w:val="0"/>
+        </w:numPr>
+        <w:spacing w:after="0"/>
+        <w:ind w:left="720"/>
+        <w:rPr>
+          <w:rFonts w:asciiTheme="majorHAnsi" w:hAnsiTheme="majorHAnsi" w:cstheme="majorHAnsi"/>
+        </w:rPr>
+      </w:pPr>
+      <w:r>
+        <w:rPr>
+          <w:rFonts w:asciiTheme="majorHAnsi" w:hAnsiTheme="majorHAnsi" w:cstheme="majorHAnsi"/>
+        </w:rPr>
+        <w:t xml:space="preserve">Many patrons will only care to see the media items which are available and in a specific city. Additionally, many patrons would like </w:t>
+      </w:r>
+      <w:r>
+        <w:rPr>
+          <w:rFonts w:asciiTheme="majorHAnsi" w:hAnsiTheme="majorHAnsi" w:cstheme="majorHAnsi"/>
+        </w:rPr>
+        <w:t xml:space="preserve">to only see media items above a certain rating. </w:t>
+      </w:r>
+    </w:p>
+    <w:p>
+      <w:pPr>
+        <w:pStyle w:val="ListBullet"/>
+        <w:numPr>
+          <w:ilvl w:val="0"/>
+          <w:numId w:val="0"/>
+        </w:numPr>
+        <w:spacing w:after="0"/>
+        <w:ind w:left="720"/>
         <w:rPr>
           <w:rFonts w:asciiTheme="majorHAnsi" w:hAnsiTheme="majorHAnsi" w:cstheme="majorHAnsi"/>
         </w:rPr>
@@ -1397,13 +1672,7 @@
         <w:ind w:left="1440"/>
       </w:pPr>
       <w:r>
-        <w:t>SELECT Media_Item.Name, Author_Writes.Name as Author, COUNT</w:t>
-      </w:r>
-      <w:r>
-        <w:t xml:space="preserve"> </w:t>
-      </w:r>
-      <w:r>
-        <w:t>(DISTINCT Chapter.Name) as Total_Chapters</w:t>
+        <w:t>SELECT Media_Item.Name, Author_Writes.Name as Author, COUNT (DISTINCT Chapter.Name) as Total_Chapters</w:t>
       </w:r>
     </w:p>
     <w:p>
@@ -1457,7 +1726,7 @@
         </w:numPr>
         <w:spacing w:after="0"/>
         <w:rPr>
-          <w:rFonts w:asciiTheme="majorHAnsi" w:hAnsiTheme="majorHAnsi" w:cstheme="majorHAnsi" w:hint="eastAsia"/>
+          <w:rFonts w:asciiTheme="majorHAnsi" w:hAnsiTheme="majorHAnsi" w:cstheme="majorHAnsi"/>
         </w:rPr>
       </w:pPr>
       <w:r>
@@ -1696,6 +1965,7 @@
         <w:rPr>
           <w:rFonts w:asciiTheme="majorHAnsi" w:hAnsiTheme="majorHAnsi" w:cstheme="majorHAnsi"/>
         </w:rPr>
+        <w:lastRenderedPageBreak/>
         <w:t>SELECT First_Name, Last_Name,</w:t>
       </w:r>
       <w:r>
@@ -1780,7 +2050,7 @@
         </w:numPr>
         <w:spacing w:after="0"/>
         <w:rPr>
-          <w:rFonts w:asciiTheme="majorHAnsi" w:hAnsiTheme="majorHAnsi" w:cstheme="majorHAnsi" w:hint="eastAsia"/>
+          <w:rFonts w:asciiTheme="majorHAnsi" w:hAnsiTheme="majorHAnsi" w:cstheme="majorHAnsi"/>
         </w:rPr>
       </w:pPr>
       <w:r>
@@ -1889,7 +2159,6 @@
         <w:rPr>
           <w:noProof/>
         </w:rPr>
-        <w:lastRenderedPageBreak/>
         <w:drawing>
           <wp:inline distT="0" distB="0" distL="0" distR="0" wp14:anchorId="5E31A5DC" wp14:editId="0B403857">
             <wp:extent cx="1516210" cy="1647825"/>
@@ -5315,16 +5584,22 @@
         <w:rPr>
           <w:rFonts w:asciiTheme="majorHAnsi" w:hAnsiTheme="majorHAnsi" w:cstheme="majorHAnsi"/>
         </w:rPr>
-        <w:t>SELECT COUNT(*) FROM Media_Item, Actor_Stars WHERE Rating=5 AND Movie_Flag=1 AND Actor_Stars.Name = ‘Brad Pitt</w:t>
+        <w:t xml:space="preserve">SELECT </w:t>
       </w:r>
       <w:proofErr w:type="gramStart"/>
       <w:r>
         <w:rPr>
           <w:rFonts w:asciiTheme="majorHAnsi" w:hAnsiTheme="majorHAnsi" w:cstheme="majorHAnsi"/>
         </w:rPr>
-        <w:t>’;</w:t>
+        <w:t>COUNT(</w:t>
       </w:r>
       <w:proofErr w:type="gramEnd"/>
+      <w:r>
+        <w:rPr>
+          <w:rFonts w:asciiTheme="majorHAnsi" w:hAnsiTheme="majorHAnsi" w:cstheme="majorHAnsi"/>
+        </w:rPr>
+        <w:t>*) FROM Media_Item, Actor_Stars WHERE Rating=5 AND Movie_Flag=1 AND Actor_Stars.Name = ‘Brad Pitt’;</w:t>
+      </w:r>
     </w:p>
     <w:p>
       <w:pPr>

</xml_diff>

<commit_message>
update report to reflect that price attribute of order entity is INT, not VARCHAR(10)
</commit_message>
<xml_diff>
--- a/Final Report.docx
+++ b/Final Report.docx
@@ -407,25 +407,7 @@
           <w:sz w:val="36"/>
           <w:szCs w:val="36"/>
         </w:rPr>
-        <w:t xml:space="preserve">Tyler Cingel, Lily Driscoll, Isaac </w:t>
-      </w:r>
-      <w:proofErr w:type="spellStart"/>
-      <w:r>
-        <w:rPr>
-          <w:rFonts w:asciiTheme="majorHAnsi" w:hAnsiTheme="majorHAnsi" w:cstheme="majorHAnsi"/>
-          <w:sz w:val="36"/>
-          <w:szCs w:val="36"/>
-        </w:rPr>
-        <w:t>Mattern</w:t>
-      </w:r>
-      <w:proofErr w:type="spellEnd"/>
-      <w:r>
-        <w:rPr>
-          <w:rFonts w:asciiTheme="majorHAnsi" w:hAnsiTheme="majorHAnsi" w:cstheme="majorHAnsi"/>
-          <w:sz w:val="36"/>
-          <w:szCs w:val="36"/>
-        </w:rPr>
-        <w:t>, Jacob Woodhouse</w:t>
+        <w:t>Tyler Cingel, Lily Driscoll, Isaac Mattern, Jacob Woodhouse</w:t>
       </w:r>
     </w:p>
     <w:p>
@@ -2890,12 +2872,6 @@
           <w:color w:val="000000" w:themeColor="text1"/>
         </w:rPr>
         <w:tab/>
-      </w:r>
-      <w:r>
-        <w:rPr>
-          <w:rFonts w:asciiTheme="majorHAnsi" w:hAnsiTheme="majorHAnsi" w:cstheme="majorHAnsi"/>
-          <w:color w:val="000000" w:themeColor="text1"/>
-        </w:rPr>
         <w:t>IF error THEN GO TO UNDO; END IF;</w:t>
       </w:r>
     </w:p>
@@ -3180,12 +3156,6 @@
           <w:color w:val="000000" w:themeColor="text1"/>
         </w:rPr>
         <w:tab/>
-      </w:r>
-      <w:r>
-        <w:rPr>
-          <w:rFonts w:asciiTheme="majorHAnsi" w:hAnsiTheme="majorHAnsi" w:cstheme="majorHAnsi"/>
-          <w:color w:val="000000" w:themeColor="text1"/>
-        </w:rPr>
         <w:t>IF error THEN GO TO UNDO; END IF;</w:t>
       </w:r>
     </w:p>
@@ -3523,12 +3493,6 @@
           <w:color w:val="000000" w:themeColor="text1"/>
         </w:rPr>
         <w:tab/>
-      </w:r>
-      <w:r>
-        <w:rPr>
-          <w:rFonts w:asciiTheme="majorHAnsi" w:hAnsiTheme="majorHAnsi" w:cstheme="majorHAnsi"/>
-          <w:color w:val="000000" w:themeColor="text1"/>
-        </w:rPr>
         <w:t>IF error THEN GO TO UNDO; END IF;</w:t>
       </w:r>
     </w:p>
@@ -4692,7 +4656,13 @@
         <w:rPr>
           <w:rFonts w:asciiTheme="majorHAnsi" w:hAnsiTheme="majorHAnsi" w:cstheme="majorHAnsi"/>
         </w:rPr>
-        <w:t>Total cost of the order, VARCHAR(10)</w:t>
+        <w:t xml:space="preserve">Total cost of the order, </w:t>
+      </w:r>
+      <w:r>
+        <w:rPr>
+          <w:rFonts w:asciiTheme="majorHAnsi" w:hAnsiTheme="majorHAnsi" w:cstheme="majorHAnsi"/>
+        </w:rPr>
+        <w:t>INT</w:t>
       </w:r>
     </w:p>
     <w:p>
@@ -5202,21 +5172,21 @@
           <w:rFonts w:asciiTheme="majorHAnsi" w:hAnsiTheme="majorHAnsi" w:cstheme="majorHAnsi"/>
         </w:rPr>
         <w:tab/>
-        <w:t xml:space="preserve">ID – ID of the </w:t>
+        <w:t xml:space="preserve">ID – ID of the checked out media item, </w:t>
       </w:r>
       <w:proofErr w:type="gramStart"/>
       <w:r>
         <w:rPr>
           <w:rFonts w:asciiTheme="majorHAnsi" w:hAnsiTheme="majorHAnsi" w:cstheme="majorHAnsi"/>
         </w:rPr>
-        <w:t>checked out</w:t>
+        <w:t>CHAR(</w:t>
       </w:r>
       <w:proofErr w:type="gramEnd"/>
       <w:r>
         <w:rPr>
           <w:rFonts w:asciiTheme="majorHAnsi" w:hAnsiTheme="majorHAnsi" w:cstheme="majorHAnsi"/>
         </w:rPr>
-        <w:t xml:space="preserve"> media item, CHAR(10), NOT NULL, Foreign Key (</w:t>
+        <w:t>10), NOT NULL, Foreign Key (</w:t>
       </w:r>
       <w:proofErr w:type="spellStart"/>
       <w:r>
@@ -9179,7 +9149,25 @@
           <w:sz w:val="18"/>
           <w:szCs w:val="18"/>
         </w:rPr>
-        <w:t>INSERT INTO Orders VALUES (2011, '$15', 1, 2022-01-04, 'Columbus', 'Ohio');</w:t>
+        <w:t xml:space="preserve">INSERT INTO Orders VALUES (2011, </w:t>
+      </w:r>
+      <w:r>
+        <w:rPr>
+          <w:rFonts w:ascii="Consolas" w:hAnsi="Consolas"/>
+          <w:color w:val="000000" w:themeColor="text1"/>
+          <w:sz w:val="18"/>
+          <w:szCs w:val="18"/>
+        </w:rPr>
+        <w:t>1500</w:t>
+      </w:r>
+      <w:r>
+        <w:rPr>
+          <w:rFonts w:ascii="Consolas" w:hAnsi="Consolas"/>
+          <w:color w:val="000000" w:themeColor="text1"/>
+          <w:sz w:val="18"/>
+          <w:szCs w:val="18"/>
+        </w:rPr>
+        <w:t>, 1, 2022-01-04, 'Columbus', 'Ohio');</w:t>
       </w:r>
     </w:p>
     <w:p>

</xml_diff>